<commit_message>
se agrego el formulario de registro de Empresa
</commit_message>
<xml_diff>
--- a/Maquetacion/Login.docx
+++ b/Maquetacion/Login.docx
@@ -1,6 +1,6 @@
 
 <file path=word/document.xml><?xml version="1.0" encoding="utf-8"?>
-<w:document xmlns:wpc="http://schemas.microsoft.com/office/word/2010/wordprocessingCanvas" xmlns:cx="http://schemas.microsoft.com/office/drawing/2014/chartex" xmlns:cx1="http://schemas.microsoft.com/office/drawing/2015/9/8/chartex" xmlns:cx2="http://schemas.microsoft.com/office/drawing/2015/10/21/chartex" xmlns:cx3="http://schemas.microsoft.com/office/drawing/2016/5/9/chartex" xmlns:cx4="http://schemas.microsoft.com/office/drawing/2016/5/10/chartex" xmlns:cx5="http://schemas.microsoft.com/office/drawing/2016/5/11/chartex" xmlns:cx6="http://schemas.microsoft.com/office/drawing/2016/5/12/chartex" xmlns:cx7="http://schemas.microsoft.com/office/drawing/2016/5/13/chartex" xmlns:cx8="http://schemas.microsoft.com/office/drawing/2016/5/14/chartex" xmlns:mc="http://schemas.openxmlformats.org/markup-compatibility/2006" xmlns:aink="http://schemas.microsoft.com/office/drawing/2016/ink" xmlns:am3d="http://schemas.microsoft.com/office/drawing/2017/model3d" xmlns:o="urn:schemas-microsoft-com:office:office" xmlns:oel="http://schemas.microsoft.com/office/2019/extlst" xmlns:r="http://schemas.openxmlformats.org/officeDocument/2006/relationships" xmlns:m="http://schemas.openxmlformats.org/officeDocument/2006/math" xmlns:v="urn:schemas-microsoft-com:vml" xmlns:wp14="http://schemas.microsoft.com/office/word/2010/wordprocessingDrawing" xmlns:wp="http://schemas.openxmlformats.org/drawingml/2006/wordprocessingDrawing" xmlns:w10="urn:schemas-microsoft-com:office:word" xmlns:w="http://schemas.openxmlformats.org/wordprocessingml/2006/main" xmlns:w14="http://schemas.microsoft.com/office/word/2010/wordml" xmlns:w15="http://schemas.microsoft.com/office/word/2012/wordml" xmlns:w16cex="http://schemas.microsoft.com/office/word/2018/wordml/cex" xmlns:w16cid="http://schemas.microsoft.com/office/word/2016/wordml/cid" xmlns:w16="http://schemas.microsoft.com/office/word/2018/wordml" xmlns:w16du="http://schemas.microsoft.com/office/word/2023/wordml/word16du" xmlns:w16sdtdh="http://schemas.microsoft.com/office/word/2020/wordml/sdtdatahash" xmlns:w16se="http://schemas.microsoft.com/office/word/2015/wordml/symex" xmlns:wpg="http://schemas.microsoft.com/office/word/2010/wordprocessingGroup" xmlns:wpi="http://schemas.microsoft.com/office/word/2010/wordprocessingInk" xmlns:wne="http://schemas.microsoft.com/office/word/2006/wordml" xmlns:wps="http://schemas.microsoft.com/office/word/2010/wordprocessingShape" mc:Ignorable="w14 w15 w16se w16cid w16 w16cex w16sdtdh w16du wp14">
+<w:document xmlns:wpc="http://schemas.microsoft.com/office/word/2010/wordprocessingCanvas" xmlns:cx="http://schemas.microsoft.com/office/drawing/2014/chartex" xmlns:cx1="http://schemas.microsoft.com/office/drawing/2015/9/8/chartex" xmlns:cx2="http://schemas.microsoft.com/office/drawing/2015/10/21/chartex" xmlns:cx3="http://schemas.microsoft.com/office/drawing/2016/5/9/chartex" xmlns:cx4="http://schemas.microsoft.com/office/drawing/2016/5/10/chartex" xmlns:cx5="http://schemas.microsoft.com/office/drawing/2016/5/11/chartex" xmlns:cx6="http://schemas.microsoft.com/office/drawing/2016/5/12/chartex" xmlns:cx7="http://schemas.microsoft.com/office/drawing/2016/5/13/chartex" xmlns:cx8="http://schemas.microsoft.com/office/drawing/2016/5/14/chartex" xmlns:mc="http://schemas.openxmlformats.org/markup-compatibility/2006" xmlns:aink="http://schemas.microsoft.com/office/drawing/2016/ink" xmlns:am3d="http://schemas.microsoft.com/office/drawing/2017/model3d" xmlns:o="urn:schemas-microsoft-com:office:office" xmlns:r="http://schemas.openxmlformats.org/officeDocument/2006/relationships" xmlns:m="http://schemas.openxmlformats.org/officeDocument/2006/math" xmlns:v="urn:schemas-microsoft-com:vml" xmlns:wp14="http://schemas.microsoft.com/office/word/2010/wordprocessingDrawing" xmlns:wp="http://schemas.openxmlformats.org/drawingml/2006/wordprocessingDrawing" xmlns:w10="urn:schemas-microsoft-com:office:word" xmlns:w="http://schemas.openxmlformats.org/wordprocessingml/2006/main" xmlns:w14="http://schemas.microsoft.com/office/word/2010/wordml" xmlns:w15="http://schemas.microsoft.com/office/word/2012/wordml" xmlns:w16cex="http://schemas.microsoft.com/office/word/2018/wordml/cex" xmlns:w16cid="http://schemas.microsoft.com/office/word/2016/wordml/cid" xmlns:w16="http://schemas.microsoft.com/office/word/2018/wordml" xmlns:w16se="http://schemas.microsoft.com/office/word/2015/wordml/symex" xmlns:wpg="http://schemas.microsoft.com/office/word/2010/wordprocessingGroup" xmlns:wpi="http://schemas.microsoft.com/office/word/2010/wordprocessingInk" xmlns:wne="http://schemas.microsoft.com/office/word/2006/wordml" xmlns:wps="http://schemas.microsoft.com/office/word/2010/wordprocessingShape" mc:Ignorable="w14 w15 w16se w16cid w16 w16cex wp14">
   <w:body>
     <w:p>
       <w:r>
@@ -479,7 +479,7 @@
           </mc:Choice>
           <mc:Fallback>
             <w:pict>
-              <v:group w14:anchorId="464235E4" id="Grupo 3" o:spid="_x0000_s1026" style="position:absolute;margin-left:228.2pt;margin-top:133.15pt;width:261.4pt;height:158.4pt;z-index:251724800" coordsize="33199,20116" o:gfxdata="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">
+              <v:group w14:anchorId="464235E4" id="Grupo 3" o:spid="_x0000_s1026" style="position:absolute;margin-left:228.2pt;margin-top:133.15pt;width:261.4pt;height:158.4pt;z-index:251724800" coordsize="33199,20116" o:gfxdata="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">
                 <v:rect id="Rectángulo 11" o:spid="_x0000_s1027" style="position:absolute;left:703;width:6190;height:2811;visibility:visible;mso-wrap-style:square;v-text-anchor:middle" o:gfxdata="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" filled="f" stroked="f" strokeweight="1pt">
                   <v:textbox>
                     <w:txbxContent>
@@ -772,7 +772,7 @@
               </wp:anchor>
             </w:drawing>
           </mc:Choice>
-          <mc:Fallback>
+          <mc:Fallback xmlns:w16sdtdh="http://schemas.microsoft.com/office/word/2020/wordml/sdtdatahash" xmlns:w16du="http://schemas.microsoft.com/office/word/2023/wordml/word16du" xmlns:oel="http://schemas.microsoft.com/office/2019/extlst">
             <w:pict>
               <v:rect w14:anchorId="2ABBB6F9" id="Rectángulo 1" o:spid="_x0000_s1026" style="position:absolute;margin-left:164pt;margin-top:34.6pt;width:401pt;height:293.5pt;z-index:251656191;visibility:visible;mso-wrap-style:square;mso-width-percent:0;mso-height-percent:0;mso-wrap-distance-left:9pt;mso-wrap-distance-top:0;mso-wrap-distance-right:9pt;mso-wrap-distance-bottom:0;mso-position-horizontal:absolute;mso-position-horizontal-relative:text;mso-position-vertical:absolute;mso-position-vertical-relative:text;mso-width-percent:0;mso-height-percent:0;mso-width-relative:margin;mso-height-relative:margin;v-text-anchor:middle" o:gfxdata="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" fillcolor="white [3212]" strokecolor="#cfcdcd [2894]" strokeweight="1pt"/>
             </w:pict>
@@ -856,7 +856,7 @@
           </mc:Choice>
           <mc:Fallback>
             <w:pict>
-              <v:shape w14:anchorId="26B13916" id="Cuadro de texto 9" o:spid="_x0000_s1034" type="#_x0000_t202" style="position:absolute;margin-left:251.45pt;margin-top:54.4pt;width:275.8pt;height:41pt;z-index:251668480;visibility:visible;mso-wrap-style:square;mso-width-percent:0;mso-wrap-distance-left:9pt;mso-wrap-distance-top:0;mso-wrap-distance-right:9pt;mso-wrap-distance-bottom:0;mso-position-horizontal:absolute;mso-position-horizontal-relative:margin;mso-position-vertical:absolute;mso-position-vertical-relative:text;mso-width-percent:0;mso-width-relative:margin;v-text-anchor:top" o:gfxdata="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" filled="f" stroked="f" strokeweight=".5pt">
+              <v:shape w14:anchorId="26B13916" id="Cuadro de texto 9" o:spid="_x0000_s1034" type="#_x0000_t202" style="position:absolute;margin-left:251.45pt;margin-top:54.4pt;width:275.8pt;height:41pt;z-index:251668480;visibility:visible;mso-wrap-style:square;mso-width-percent:0;mso-wrap-distance-left:9pt;mso-wrap-distance-top:0;mso-wrap-distance-right:9pt;mso-wrap-distance-bottom:0;mso-position-horizontal:absolute;mso-position-horizontal-relative:margin;mso-position-vertical:absolute;mso-position-vertical-relative:text;mso-width-percent:0;mso-width-relative:margin;v-text-anchor:top" o:gfxdata="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" filled="f" stroked="f" strokeweight=".5pt">
                 <v:textbox>
                   <w:txbxContent>
                     <w:p>
@@ -959,7 +959,7 @@
               </wp:anchor>
             </w:drawing>
           </mc:Choice>
-          <mc:Fallback>
+          <mc:Fallback xmlns:w16sdtdh="http://schemas.microsoft.com/office/word/2020/wordml/sdtdatahash" xmlns:w16du="http://schemas.microsoft.com/office/word/2023/wordml/word16du" xmlns:oel="http://schemas.microsoft.com/office/2019/extlst">
             <w:pict>
               <v:rect w14:anchorId="018FFA54" id="Rectángulo 10" o:spid="_x0000_s1026" style="position:absolute;margin-left:214.95pt;margin-top:60pt;width:300.15pt;height:13.3pt;z-index:251667967;visibility:visible;mso-wrap-style:square;mso-width-percent:0;mso-height-percent:0;mso-wrap-distance-left:9pt;mso-wrap-distance-top:0;mso-wrap-distance-right:9pt;mso-wrap-distance-bottom:0;mso-position-horizontal:absolute;mso-position-horizontal-relative:margin;mso-position-vertical:absolute;mso-position-vertical-relative:text;mso-width-percent:0;mso-height-percent:0;mso-width-relative:margin;mso-height-relative:margin;v-text-anchor:middle" o:gfxdata="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" fillcolor="#f4f852" stroked="f" strokeweight="1pt">
                 <w10:wrap anchorx="margin"/>
@@ -1041,7 +1041,7 @@
               </wp:anchor>
             </w:drawing>
           </mc:Choice>
-          <mc:Fallback>
+          <mc:Fallback xmlns:w16sdtdh="http://schemas.microsoft.com/office/word/2020/wordml/sdtdatahash" xmlns:w16du="http://schemas.microsoft.com/office/word/2023/wordml/word16du" xmlns:oel="http://schemas.microsoft.com/office/2019/extlst">
             <w:pict>
               <v:rect w14:anchorId="0F22D42B" id="Rectángulo 10" o:spid="_x0000_s1026" style="position:absolute;margin-left:217.1pt;margin-top:85.5pt;width:297.95pt;height:14.4pt;z-index:251668223;visibility:visible;mso-wrap-style:square;mso-width-percent:0;mso-height-percent:0;mso-wrap-distance-left:9pt;mso-wrap-distance-top:0;mso-wrap-distance-right:9pt;mso-wrap-distance-bottom:0;mso-position-horizontal:absolute;mso-position-horizontal-relative:text;mso-position-vertical:absolute;mso-position-vertical-relative:text;mso-width-percent:0;mso-height-percent:0;mso-width-relative:margin;mso-height-relative:margin;v-text-anchor:middle" o:gfxdata="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" fillcolor="#92d050" stroked="f" strokeweight="1pt"/>
             </w:pict>
@@ -1147,7 +1147,7 @@
           </mc:Choice>
           <mc:Fallback>
             <w:pict>
-              <v:roundrect w14:anchorId="5B55518D" id="Rectángulo: esquinas redondeadas 18" o:spid="_x0000_s1035" style="position:absolute;margin-left:615.9pt;margin-top:-69.55pt;width:150.6pt;height:23.2pt;z-index:251726848;visibility:visible;mso-wrap-style:square;mso-width-percent:0;mso-height-percent:0;mso-wrap-distance-left:9pt;mso-wrap-distance-top:0;mso-wrap-distance-right:9pt;mso-wrap-distance-bottom:0;mso-position-horizontal:absolute;mso-position-horizontal-relative:text;mso-position-vertical:absolute;mso-position-vertical-relative:text;mso-width-percent:0;mso-height-percent:0;mso-width-relative:margin;mso-height-relative:margin;v-text-anchor:middle" arcsize="10923f" o:gfxdata="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" fillcolor="#92d050" stroked="f" strokeweight="1pt">
+              <v:roundrect w14:anchorId="5B55518D" id="Rectángulo: esquinas redondeadas 18" o:spid="_x0000_s1035" style="position:absolute;margin-left:615.9pt;margin-top:-69.55pt;width:150.6pt;height:23.2pt;z-index:251726848;visibility:visible;mso-wrap-style:square;mso-width-percent:0;mso-height-percent:0;mso-wrap-distance-left:9pt;mso-wrap-distance-top:0;mso-wrap-distance-right:9pt;mso-wrap-distance-bottom:0;mso-position-horizontal:absolute;mso-position-horizontal-relative:text;mso-position-vertical:absolute;mso-position-vertical-relative:text;mso-width-percent:0;mso-height-percent:0;mso-width-relative:margin;mso-height-relative:margin;v-text-anchor:middle" arcsize="10923f" o:gfxdata="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" fillcolor="#92d050" stroked="f" strokeweight="1pt">
                 <v:stroke joinstyle="miter"/>
                 <v:textbox>
                   <w:txbxContent>
@@ -1269,7 +1269,7 @@
           </mc:Choice>
           <mc:Fallback>
             <w:pict>
-              <v:roundrect w14:anchorId="257B4814" id="Rectángulo: esquinas redondeadas 16" o:spid="_x0000_s1036" style="position:absolute;margin-left:471.7pt;margin-top:-68.4pt;width:136.25pt;height:25.5pt;z-index:251725824;visibility:visible;mso-wrap-style:square;mso-wrap-distance-left:9pt;mso-wrap-distance-top:0;mso-wrap-distance-right:9pt;mso-wrap-distance-bottom:0;mso-position-horizontal:absolute;mso-position-horizontal-relative:text;mso-position-vertical:absolute;mso-position-vertical-relative:text;v-text-anchor:middle" arcsize="10923f" o:gfxdata="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" fillcolor="#92d050" stroked="f" strokeweight="1pt">
+              <v:roundrect w14:anchorId="257B4814" id="Rectángulo: esquinas redondeadas 16" o:spid="_x0000_s1036" style="position:absolute;margin-left:471.7pt;margin-top:-68.4pt;width:136.25pt;height:25.5pt;z-index:251725824;visibility:visible;mso-wrap-style:square;mso-wrap-distance-left:9pt;mso-wrap-distance-top:0;mso-wrap-distance-right:9pt;mso-wrap-distance-bottom:0;mso-position-horizontal:absolute;mso-position-horizontal-relative:text;mso-position-vertical:absolute;mso-position-vertical-relative:text;v-text-anchor:middle" arcsize="10923f" o:gfxdata="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" fillcolor="#92d050" stroked="f" strokeweight="1pt">
                 <v:stroke joinstyle="miter"/>
                 <v:textbox>
                   <w:txbxContent>
@@ -1365,7 +1365,7 @@
               </wp:anchor>
             </w:drawing>
           </mc:Choice>
-          <mc:Fallback>
+          <mc:Fallback xmlns:w16sdtdh="http://schemas.microsoft.com/office/word/2020/wordml/sdtdatahash" xmlns:w16du="http://schemas.microsoft.com/office/word/2023/wordml/word16du" xmlns:oel="http://schemas.microsoft.com/office/2019/extlst">
             <w:pict>
               <v:line w14:anchorId="79B2A722" id="Conector recto 6" o:spid="_x0000_s1026" style="position:absolute;flip:y;z-index:251666432;visibility:visible;mso-wrap-style:square;mso-width-percent:0;mso-height-percent:0;mso-wrap-distance-left:9pt;mso-wrap-distance-top:0;mso-wrap-distance-right:9pt;mso-wrap-distance-bottom:0;mso-position-horizontal:right;mso-position-horizontal-relative:page;mso-position-vertical:absolute;mso-position-vertical-relative:text;mso-width-percent:0;mso-height-percent:0;mso-width-relative:margin;mso-height-relative:margin" from="788.4pt,-29.65pt" to="1628pt,-28.55pt" o:gfxdata="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" strokecolor="#aeaaaa [2414]" strokeweight=".5pt">
                 <v:stroke joinstyle="miter"/>
@@ -1455,7 +1455,7 @@
           </mc:Choice>
           <mc:Fallback>
             <w:pict>
-              <v:shape w14:anchorId="23C6066D" id="Cuadro de texto 4" o:spid="_x0000_s1037" type="#_x0000_t202" style="position:absolute;margin-left:15.3pt;margin-top:-68.6pt;width:189.45pt;height:26.55pt;z-index:251660288;visibility:visible;mso-wrap-style:square;mso-width-percent:0;mso-height-percent:0;mso-wrap-distance-left:9pt;mso-wrap-distance-top:0;mso-wrap-distance-right:9pt;mso-wrap-distance-bottom:0;mso-position-horizontal:absolute;mso-position-horizontal-relative:text;mso-position-vertical:absolute;mso-position-vertical-relative:text;mso-width-percent:0;mso-height-percent:0;mso-width-relative:margin;mso-height-relative:margin;v-text-anchor:top" o:gfxdata="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" filled="f" stroked="f" strokeweight=".5pt">
+              <v:shape w14:anchorId="23C6066D" id="Cuadro de texto 4" o:spid="_x0000_s1037" type="#_x0000_t202" style="position:absolute;margin-left:15.3pt;margin-top:-68.6pt;width:189.45pt;height:26.55pt;z-index:251660288;visibility:visible;mso-wrap-style:square;mso-width-percent:0;mso-height-percent:0;mso-wrap-distance-left:9pt;mso-wrap-distance-top:0;mso-wrap-distance-right:9pt;mso-wrap-distance-bottom:0;mso-position-horizontal:absolute;mso-position-horizontal-relative:text;mso-position-vertical:absolute;mso-position-vertical-relative:text;mso-width-percent:0;mso-height-percent:0;mso-width-relative:margin;mso-height-relative:margin;v-text-anchor:top" o:gfxdata="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" filled="f" stroked="f" strokeweight=".5pt">
                 <v:textbox>
                   <w:txbxContent>
                     <w:p>
@@ -1568,7 +1568,7 @@
           </mc:Choice>
           <mc:Fallback>
             <w:pict>
-              <v:rect w14:anchorId="0BC5ACEF" id="Rectángulo 2" o:spid="_x0000_s1038" style="position:absolute;margin-left:11.1pt;margin-top:-52.95pt;width:151.55pt;height:6.65pt;z-index:251659264;visibility:visible;mso-wrap-style:square;mso-width-percent:0;mso-height-percent:0;mso-wrap-distance-left:9pt;mso-wrap-distance-top:0;mso-wrap-distance-right:9pt;mso-wrap-distance-bottom:0;mso-position-horizontal:absolute;mso-position-horizontal-relative:text;mso-position-vertical:absolute;mso-position-vertical-relative:text;mso-width-percent:0;mso-height-percent:0;mso-width-relative:margin;mso-height-relative:margin;v-text-anchor:middle" o:gfxdata="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" fillcolor="#92d050" stroked="f" strokeweight="1pt">
+              <v:rect w14:anchorId="0BC5ACEF" id="Rectángulo 2" o:spid="_x0000_s1038" style="position:absolute;margin-left:11.1pt;margin-top:-52.95pt;width:151.55pt;height:6.65pt;z-index:251659264;visibility:visible;mso-wrap-style:square;mso-width-percent:0;mso-height-percent:0;mso-wrap-distance-left:9pt;mso-wrap-distance-top:0;mso-wrap-distance-right:9pt;mso-wrap-distance-bottom:0;mso-position-horizontal:absolute;mso-position-horizontal-relative:text;mso-position-vertical:absolute;mso-position-vertical-relative:text;mso-width-percent:0;mso-height-percent:0;mso-width-relative:margin;mso-height-relative:margin;v-text-anchor:middle" o:gfxdata="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" fillcolor="#92d050" stroked="f" strokeweight="1pt">
                 <v:textbox>
                   <w:txbxContent>
                     <w:p>
@@ -1671,7 +1671,7 @@
           </mc:Choice>
           <mc:Fallback>
             <w:pict>
-              <v:rect w14:anchorId="31245FC9" id="Rectángulo 1" o:spid="_x0000_s1039" style="position:absolute;margin-left:9.8pt;margin-top:-70.8pt;width:154.1pt;height:8.8pt;z-index:251658240;visibility:visible;mso-wrap-style:square;mso-width-percent:0;mso-height-percent:0;mso-wrap-distance-left:9pt;mso-wrap-distance-top:0;mso-wrap-distance-right:9pt;mso-wrap-distance-bottom:0;mso-position-horizontal:absolute;mso-position-horizontal-relative:text;mso-position-vertical:absolute;mso-position-vertical-relative:text;mso-width-percent:0;mso-height-percent:0;mso-width-relative:margin;mso-height-relative:margin;v-text-anchor:middle" o:gfxdata="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" fillcolor="#fdf955" stroked="f" strokeweight="1pt">
+              <v:rect w14:anchorId="31245FC9" id="Rectángulo 1" o:spid="_x0000_s1039" style="position:absolute;margin-left:9.8pt;margin-top:-70.8pt;width:154.1pt;height:8.8pt;z-index:251658240;visibility:visible;mso-wrap-style:square;mso-width-percent:0;mso-height-percent:0;mso-wrap-distance-left:9pt;mso-wrap-distance-top:0;mso-wrap-distance-right:9pt;mso-wrap-distance-bottom:0;mso-position-horizontal:absolute;mso-position-horizontal-relative:text;mso-position-vertical:absolute;mso-position-vertical-relative:text;mso-width-percent:0;mso-height-percent:0;mso-width-relative:margin;mso-height-relative:margin;v-text-anchor:middle" o:gfxdata="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" fillcolor="#fdf955" stroked="f" strokeweight="1pt">
                 <v:textbox>
                   <w:txbxContent>
                     <w:p>
@@ -1768,18 +1768,6 @@
           </wp:anchor>
         </w:drawing>
       </w:r>
-      <w:r>
-        <w:rPr>
-          <w:rFonts w:ascii="Candara" w:hAnsi="Candara"/>
-          <w:b/>
-          <w:bCs/>
-          <w:color w:val="000000" w:themeColor="text1"/>
-          <w:sz w:val="24"/>
-          <w:szCs w:val="24"/>
-          <w:lang w:val="es-ES"/>
-        </w:rPr>
-        <w:t>c</w:t>
-      </w:r>
     </w:p>
     <w:sectPr>
       <w:pgSz w:w="16838" w:h="11906" w:orient="landscape"/>
@@ -1792,7 +1780,7 @@
 </file>
 
 <file path=word/styles.xml><?xml version="1.0" encoding="utf-8"?>
-<w:styles xmlns:mc="http://schemas.openxmlformats.org/markup-compatibility/2006" xmlns:r="http://schemas.openxmlformats.org/officeDocument/2006/relationships" xmlns:w="http://schemas.openxmlformats.org/wordprocessingml/2006/main" xmlns:w14="http://schemas.microsoft.com/office/word/2010/wordml" xmlns:w15="http://schemas.microsoft.com/office/word/2012/wordml" xmlns:w16cex="http://schemas.microsoft.com/office/word/2018/wordml/cex" xmlns:w16cid="http://schemas.microsoft.com/office/word/2016/wordml/cid" xmlns:w16="http://schemas.microsoft.com/office/word/2018/wordml" xmlns:w16du="http://schemas.microsoft.com/office/word/2023/wordml/word16du" xmlns:w16sdtdh="http://schemas.microsoft.com/office/word/2020/wordml/sdtdatahash" xmlns:w16se="http://schemas.microsoft.com/office/word/2015/wordml/symex" mc:Ignorable="w14 w15 w16se w16cid w16 w16cex w16sdtdh w16du">
+<w:styles xmlns:mc="http://schemas.openxmlformats.org/markup-compatibility/2006" xmlns:r="http://schemas.openxmlformats.org/officeDocument/2006/relationships" xmlns:w="http://schemas.openxmlformats.org/wordprocessingml/2006/main" xmlns:w14="http://schemas.microsoft.com/office/word/2010/wordml" xmlns:w15="http://schemas.microsoft.com/office/word/2012/wordml" xmlns:w16cex="http://schemas.microsoft.com/office/word/2018/wordml/cex" xmlns:w16cid="http://schemas.microsoft.com/office/word/2016/wordml/cid" xmlns:w16="http://schemas.microsoft.com/office/word/2018/wordml" xmlns:w16se="http://schemas.microsoft.com/office/word/2015/wordml/symex" mc:Ignorable="w14 w15 w16se w16cid w16 w16cex">
   <w:docDefaults>
     <w:rPrDefault>
       <w:rPr>

</xml_diff>